<commit_message>
revisions to incident report for time of incident
</commit_message>
<xml_diff>
--- a/ConnectAndProtectNetworksAndNetworkSecurity/AnalyzeNetworkLayerCommunication/CybersecurityIncidentReport.docx
+++ b/ConnectAndProtectNetworksAndNetworkSecurity/AnalyzeNetworkLayerCommunication/CybersecurityIncidentReport.docx
@@ -1,125 +1,101 @@
 
 <file path=word/document.xml><?xml version="1.0" encoding="utf-8"?>
-<w:document xmlns:mc="http://schemas.openxmlformats.org/markup-compatibility/2006" xmlns:o="urn:schemas-microsoft-com:office:office" xmlns:r="http://schemas.openxmlformats.org/officeDocument/2006/relationships" xmlns:m="http://schemas.openxmlformats.org/officeDocument/2006/math" xmlns:v="urn:schemas-microsoft-com:vml" xmlns:wp="http://schemas.openxmlformats.org/drawingml/2006/wordprocessingDrawing" xmlns:w10="urn:schemas-microsoft-com:office:word" xmlns:w="http://schemas.openxmlformats.org/wordprocessingml/2006/main" xmlns:wne="http://schemas.microsoft.com/office/word/2006/wordml" xmlns:sl="http://schemas.openxmlformats.org/schemaLibrary/2006/main" xmlns:a="http://schemas.openxmlformats.org/drawingml/2006/main" xmlns:pic="http://schemas.openxmlformats.org/drawingml/2006/picture" xmlns:c="http://schemas.openxmlformats.org/drawingml/2006/chart" xmlns:lc="http://schemas.openxmlformats.org/drawingml/2006/lockedCanvas" xmlns:dgm="http://schemas.openxmlformats.org/drawingml/2006/diagram" xmlns:wps="http://schemas.microsoft.com/office/word/2010/wordprocessingShape" xmlns:wpg="http://schemas.microsoft.com/office/word/2010/wordprocessingGroup" xmlns:w14="http://schemas.microsoft.com/office/word/2010/wordml" xmlns:w15="http://schemas.microsoft.com/office/word/2012/wordml">
+<w:document xmlns:wpc="http://schemas.microsoft.com/office/word/2010/wordprocessingCanvas" xmlns:cx="http://schemas.microsoft.com/office/drawing/2014/chartex" xmlns:cx1="http://schemas.microsoft.com/office/drawing/2015/9/8/chartex" xmlns:cx2="http://schemas.microsoft.com/office/drawing/2015/10/21/chartex" xmlns:cx3="http://schemas.microsoft.com/office/drawing/2016/5/9/chartex" xmlns:cx4="http://schemas.microsoft.com/office/drawing/2016/5/10/chartex" xmlns:cx5="http://schemas.microsoft.com/office/drawing/2016/5/11/chartex" xmlns:cx6="http://schemas.microsoft.com/office/drawing/2016/5/12/chartex" xmlns:cx7="http://schemas.microsoft.com/office/drawing/2016/5/13/chartex" xmlns:cx8="http://schemas.microsoft.com/office/drawing/2016/5/14/chartex" xmlns:mc="http://schemas.openxmlformats.org/markup-compatibility/2006" xmlns:aink="http://schemas.microsoft.com/office/drawing/2016/ink" xmlns:am3d="http://schemas.microsoft.com/office/drawing/2017/model3d" xmlns:o="urn:schemas-microsoft-com:office:office" xmlns:oel="http://schemas.microsoft.com/office/2019/extlst" xmlns:r="http://schemas.openxmlformats.org/officeDocument/2006/relationships" xmlns:m="http://schemas.openxmlformats.org/officeDocument/2006/math" xmlns:v="urn:schemas-microsoft-com:vml" xmlns:wp14="http://schemas.microsoft.com/office/word/2010/wordprocessingDrawing" xmlns:wp="http://schemas.openxmlformats.org/drawingml/2006/wordprocessingDrawing" xmlns:w10="urn:schemas-microsoft-com:office:word" xmlns:w="http://schemas.openxmlformats.org/wordprocessingml/2006/main" xmlns:w14="http://schemas.microsoft.com/office/word/2010/wordml" xmlns:w15="http://schemas.microsoft.com/office/word/2012/wordml" xmlns:w16cex="http://schemas.microsoft.com/office/word/2018/wordml/cex" xmlns:w16cid="http://schemas.microsoft.com/office/word/2016/wordml/cid" xmlns:w16="http://schemas.microsoft.com/office/word/2018/wordml" xmlns:w16du="http://schemas.microsoft.com/office/word/2023/wordml/word16du" xmlns:w16sdtdh="http://schemas.microsoft.com/office/word/2020/wordml/sdtdatahash" xmlns:w16se="http://schemas.microsoft.com/office/word/2015/wordml/symex" xmlns:wpg="http://schemas.microsoft.com/office/word/2010/wordprocessingGroup" xmlns:wpi="http://schemas.microsoft.com/office/word/2010/wordprocessingInk" xmlns:wne="http://schemas.microsoft.com/office/word/2006/wordml" xmlns:wps="http://schemas.microsoft.com/office/word/2010/wordprocessingShape" mc:Ignorable="w14 w15 w16se w16cid w16 w16cex w16sdtdh wp14">
   <w:body>
     <w:p>
       <w:pPr>
         <w:pStyle w:val="Heading1"/>
-        <w:spacing w:after="0" w:before="0" w:line="276" w:lineRule="auto"/>
+        <w:spacing w:before="0" w:after="0"/>
         <w:jc w:val="center"/>
         <w:rPr>
-          <w:rFonts w:ascii="Google Sans" w:cs="Google Sans" w:eastAsia="Google Sans" w:hAnsi="Google Sans"/>
+          <w:rFonts w:ascii="Google Sans" w:eastAsia="Google Sans" w:hAnsi="Google Sans" w:cs="Google Sans"/>
         </w:rPr>
       </w:pPr>
-      <w:bookmarkStart w:colFirst="0" w:colLast="0" w:name="_rkogpw759h9x" w:id="0"/>
+      <w:bookmarkStart w:id="0" w:name="_rkogpw759h9x" w:colFirst="0" w:colLast="0"/>
       <w:bookmarkEnd w:id="0"/>
       <w:r>
         <w:rPr>
-          <w:rFonts w:ascii="Google Sans" w:cs="Google Sans" w:eastAsia="Google Sans" w:hAnsi="Google Sans"/>
-          <w:rtl w:val="0"/>
+          <w:rFonts w:ascii="Google Sans" w:eastAsia="Google Sans" w:hAnsi="Google Sans" w:cs="Google Sans"/>
         </w:rPr>
         <w:t xml:space="preserve">Cybersecurity Incident Report: </w:t>
-      </w:r>
-      <w:r>
-        <w:rPr>
-          <w:rtl w:val="0"/>
-        </w:rPr>
       </w:r>
     </w:p>
     <w:p>
       <w:pPr>
         <w:pStyle w:val="Heading1"/>
-        <w:spacing w:before="0" w:line="276" w:lineRule="auto"/>
+        <w:spacing w:before="0"/>
         <w:jc w:val="center"/>
         <w:rPr>
-          <w:rFonts w:ascii="Google Sans" w:cs="Google Sans" w:eastAsia="Google Sans" w:hAnsi="Google Sans"/>
+          <w:rFonts w:ascii="Google Sans" w:eastAsia="Google Sans" w:hAnsi="Google Sans" w:cs="Google Sans"/>
         </w:rPr>
       </w:pPr>
-      <w:bookmarkStart w:colFirst="0" w:colLast="0" w:name="_mjm21hvi0jz5" w:id="1"/>
+      <w:bookmarkStart w:id="1" w:name="_mjm21hvi0jz5" w:colFirst="0" w:colLast="0"/>
       <w:bookmarkEnd w:id="1"/>
       <w:r>
         <w:rPr>
-          <w:rFonts w:ascii="Google Sans" w:cs="Google Sans" w:eastAsia="Google Sans" w:hAnsi="Google Sans"/>
-          <w:rtl w:val="0"/>
+          <w:rFonts w:ascii="Google Sans" w:eastAsia="Google Sans" w:hAnsi="Google Sans" w:cs="Google Sans"/>
         </w:rPr>
-        <w:t xml:space="preserve">Network Traffic Analysis</w:t>
+        <w:t>Network Traffic Analysis</w:t>
       </w:r>
     </w:p>
     <w:p>
       <w:pPr>
         <w:spacing w:line="480" w:lineRule="auto"/>
         <w:rPr>
-          <w:rFonts w:ascii="Google Sans" w:cs="Google Sans" w:eastAsia="Google Sans" w:hAnsi="Google Sans"/>
+          <w:rFonts w:ascii="Google Sans" w:eastAsia="Google Sans" w:hAnsi="Google Sans" w:cs="Google Sans"/>
           <w:sz w:val="26"/>
           <w:szCs w:val="26"/>
         </w:rPr>
       </w:pPr>
-      <w:r>
-        <w:rPr>
-          <w:rtl w:val="0"/>
-        </w:rPr>
-      </w:r>
     </w:p>
     <w:tbl>
       <w:tblPr>
-        <w:tblStyle w:val="Table1"/>
-        <w:tblW w:w="8715.0" w:type="dxa"/>
-        <w:jc w:val="left"/>
+        <w:tblStyle w:val="a"/>
+        <w:tblW w:w="8715" w:type="dxa"/>
         <w:tblBorders>
-          <w:top w:color="000000" w:space="0" w:sz="8" w:val="single"/>
-          <w:left w:color="000000" w:space="0" w:sz="8" w:val="single"/>
-          <w:bottom w:color="000000" w:space="0" w:sz="8" w:val="single"/>
-          <w:right w:color="000000" w:space="0" w:sz="8" w:val="single"/>
-          <w:insideH w:color="000000" w:space="0" w:sz="8" w:val="single"/>
-          <w:insideV w:color="000000" w:space="0" w:sz="8" w:val="single"/>
+          <w:top w:val="single" w:sz="8" w:space="0" w:color="000000"/>
+          <w:left w:val="single" w:sz="8" w:space="0" w:color="000000"/>
+          <w:bottom w:val="single" w:sz="8" w:space="0" w:color="000000"/>
+          <w:right w:val="single" w:sz="8" w:space="0" w:color="000000"/>
+          <w:insideH w:val="single" w:sz="8" w:space="0" w:color="000000"/>
+          <w:insideV w:val="single" w:sz="8" w:space="0" w:color="000000"/>
         </w:tblBorders>
         <w:tblLayout w:type="fixed"/>
-        <w:tblLook w:val="0600"/>
+        <w:tblLook w:val="0600" w:firstRow="0" w:lastRow="0" w:firstColumn="0" w:lastColumn="0" w:noHBand="1" w:noVBand="1"/>
       </w:tblPr>
       <w:tblGrid>
-        <w:gridCol w:w="6990"/>
-        <w:gridCol w:w="1725"/>
-        <w:tblGridChange w:id="0">
-          <w:tblGrid>
-            <w:gridCol w:w="6990"/>
-            <w:gridCol w:w="1725"/>
-          </w:tblGrid>
-        </w:tblGridChange>
+        <w:gridCol w:w="8715"/>
       </w:tblGrid>
       <w:tr>
         <w:trPr>
-          <w:cantSplit w:val="0"/>
-          <w:trHeight w:val="440" w:hRule="atLeast"/>
-          <w:tblHeader w:val="0"/>
+          <w:trHeight w:val="440"/>
         </w:trPr>
         <w:tc>
           <w:tcPr>
-            <w:gridSpan w:val="2"/>
-            <w:shd w:fill="cfe2f3" w:val="clear"/>
+            <w:tcW w:w="8715" w:type="dxa"/>
+            <w:shd w:val="clear" w:color="auto" w:fill="CFE2F3"/>
             <w:tcMar>
-              <w:top w:w="100.0" w:type="dxa"/>
-              <w:left w:w="100.0" w:type="dxa"/>
-              <w:bottom w:w="100.0" w:type="dxa"/>
-              <w:right w:w="100.0" w:type="dxa"/>
+              <w:top w:w="100" w:type="dxa"/>
+              <w:left w:w="100" w:type="dxa"/>
+              <w:bottom w:w="100" w:type="dxa"/>
+              <w:right w:w="100" w:type="dxa"/>
             </w:tcMar>
-            <w:vAlign w:val="top"/>
           </w:tcPr>
           <w:p>
             <w:pPr>
               <w:widowControl w:val="0"/>
               <w:spacing w:line="240" w:lineRule="auto"/>
               <w:rPr>
-                <w:rFonts w:ascii="Google Sans" w:cs="Google Sans" w:eastAsia="Google Sans" w:hAnsi="Google Sans"/>
+                <w:rFonts w:ascii="Google Sans" w:eastAsia="Google Sans" w:hAnsi="Google Sans" w:cs="Google Sans"/>
                 <w:sz w:val="24"/>
                 <w:szCs w:val="24"/>
               </w:rPr>
             </w:pPr>
             <w:r>
               <w:rPr>
-                <w:rFonts w:ascii="Google Sans" w:cs="Google Sans" w:eastAsia="Google Sans" w:hAnsi="Google Sans"/>
-                <w:sz w:val="24"/>
-                <w:szCs w:val="24"/>
-                <w:rtl w:val="0"/>
+                <w:rFonts w:ascii="Google Sans" w:eastAsia="Google Sans" w:hAnsi="Google Sans" w:cs="Google Sans"/>
+                <w:sz w:val="24"/>
+                <w:szCs w:val="24"/>
               </w:rPr>
               <w:t xml:space="preserve">Part 1: Provide a summary of the problem found in the DNS and ICMP </w:t>
             </w:r>
@@ -129,19 +105,18 @@
               <w:widowControl w:val="0"/>
               <w:spacing w:line="240" w:lineRule="auto"/>
               <w:rPr>
-                <w:rFonts w:ascii="Google Sans" w:cs="Google Sans" w:eastAsia="Google Sans" w:hAnsi="Google Sans"/>
+                <w:rFonts w:ascii="Google Sans" w:eastAsia="Google Sans" w:hAnsi="Google Sans" w:cs="Google Sans"/>
                 <w:sz w:val="24"/>
                 <w:szCs w:val="24"/>
               </w:rPr>
             </w:pPr>
             <w:r>
               <w:rPr>
-                <w:rFonts w:ascii="Google Sans" w:cs="Google Sans" w:eastAsia="Google Sans" w:hAnsi="Google Sans"/>
-                <w:sz w:val="24"/>
-                <w:szCs w:val="24"/>
-                <w:rtl w:val="0"/>
-              </w:rPr>
-              <w:t xml:space="preserve">traffic log</w:t>
+                <w:rFonts w:ascii="Google Sans" w:eastAsia="Google Sans" w:hAnsi="Google Sans" w:cs="Google Sans"/>
+                <w:sz w:val="24"/>
+                <w:szCs w:val="24"/>
+              </w:rPr>
+              <w:t>traffic log</w:t>
             </w:r>
           </w:p>
           <w:p>
@@ -149,99 +124,77 @@
               <w:widowControl w:val="0"/>
               <w:spacing w:line="240" w:lineRule="auto"/>
               <w:rPr>
-                <w:rFonts w:ascii="Google Sans" w:cs="Google Sans" w:eastAsia="Google Sans" w:hAnsi="Google Sans"/>
+                <w:rFonts w:ascii="Google Sans" w:eastAsia="Google Sans" w:hAnsi="Google Sans" w:cs="Google Sans"/>
+                <w:sz w:val="24"/>
+                <w:szCs w:val="24"/>
+              </w:rPr>
+            </w:pPr>
+          </w:p>
+        </w:tc>
+      </w:tr>
+      <w:tr>
+        <w:trPr>
+          <w:trHeight w:val="300"/>
+        </w:trPr>
+        <w:tc>
+          <w:tcPr>
+            <w:tcW w:w="8715" w:type="dxa"/>
+            <w:vMerge w:val="restart"/>
+            <w:shd w:val="clear" w:color="auto" w:fill="auto"/>
+            <w:tcMar>
+              <w:top w:w="100" w:type="dxa"/>
+              <w:left w:w="100" w:type="dxa"/>
+              <w:bottom w:w="100" w:type="dxa"/>
+              <w:right w:w="100" w:type="dxa"/>
+            </w:tcMar>
+          </w:tcPr>
+          <w:p>
+            <w:pPr>
+              <w:widowControl w:val="0"/>
+              <w:spacing w:line="240" w:lineRule="auto"/>
+              <w:rPr>
+                <w:rFonts w:ascii="Google Sans" w:eastAsia="Google Sans" w:hAnsi="Google Sans" w:cs="Google Sans"/>
                 <w:sz w:val="24"/>
                 <w:szCs w:val="24"/>
               </w:rPr>
             </w:pPr>
             <w:r>
               <w:rPr>
-                <w:rtl w:val="0"/>
-              </w:rPr>
+                <w:rFonts w:ascii="Google Sans" w:eastAsia="Google Sans" w:hAnsi="Google Sans" w:cs="Google Sans"/>
+                <w:sz w:val="24"/>
+                <w:szCs w:val="24"/>
+              </w:rPr>
+              <w:t xml:space="preserve">The network protocol analyzer logs show that TCP/UDP port 53 is unreachable when users try to visit yummyrecipesforme.com. Port 53 is normally used to request the Domain Name System (DNS) to convert a domain name into the IP address for the website’s server. This may indicate a problem with the DNS server itself, firewall configurations, or potentially there are issues occurring during the TCP handshake process. It is possible that this is an indication of a malicious attack on the web server.   </w:t>
             </w:r>
           </w:p>
         </w:tc>
       </w:tr>
       <w:tr>
         <w:trPr>
-          <w:cantSplit w:val="0"/>
-          <w:tblHeader w:val="0"/>
+          <w:trHeight w:val="515"/>
         </w:trPr>
         <w:tc>
           <w:tcPr>
-            <w:gridSpan w:val="2"/>
-            <w:vMerge w:val="restart"/>
-            <w:shd w:fill="auto" w:val="clear"/>
+            <w:tcW w:w="8715" w:type="dxa"/>
+            <w:vMerge/>
+            <w:shd w:val="clear" w:color="auto" w:fill="auto"/>
             <w:tcMar>
-              <w:top w:w="100.0" w:type="dxa"/>
-              <w:left w:w="100.0" w:type="dxa"/>
-              <w:bottom w:w="100.0" w:type="dxa"/>
-              <w:right w:w="100.0" w:type="dxa"/>
+              <w:top w:w="100" w:type="dxa"/>
+              <w:left w:w="100" w:type="dxa"/>
+              <w:bottom w:w="100" w:type="dxa"/>
+              <w:right w:w="100" w:type="dxa"/>
             </w:tcMar>
-            <w:vAlign w:val="top"/>
           </w:tcPr>
           <w:p>
             <w:pPr>
               <w:widowControl w:val="0"/>
               <w:spacing w:line="240" w:lineRule="auto"/>
-              <w:ind w:left="0" w:firstLine="0"/>
-              <w:rPr>
-                <w:rFonts w:ascii="Google Sans" w:cs="Google Sans" w:eastAsia="Google Sans" w:hAnsi="Google Sans"/>
+              <w:rPr>
+                <w:rFonts w:ascii="Google Sans" w:eastAsia="Google Sans" w:hAnsi="Google Sans" w:cs="Google Sans"/>
                 <w:sz w:val="24"/>
                 <w:szCs w:val="24"/>
               </w:rPr>
             </w:pPr>
-            <w:r>
-              <w:rPr>
-                <w:rFonts w:ascii="Google Sans" w:cs="Google Sans" w:eastAsia="Google Sans" w:hAnsi="Google Sans"/>
-                <w:sz w:val="24"/>
-                <w:szCs w:val="24"/>
-                <w:rtl w:val="0"/>
-              </w:rPr>
-              <w:t xml:space="preserve">The network protocol analyzer logs show that TCP/UDP port 53 is unreachable when users try to visit yummyrecipesforme.com. Port 53 is normally used to request the Domain Name System (DNS) to convert a domain name into the IP address for the website’s server. This may indicate a problem with the DNS server itself, firewall configurations, or potentially there are issues occurring during the TCP handshake process. It is possible that this is an indication of a malicious attack on the web server.   </w:t>
-            </w:r>
-            <w:r>
-              <w:rPr>
-                <w:rtl w:val="0"/>
-              </w:rPr>
-            </w:r>
-          </w:p>
-        </w:tc>
-      </w:tr>
-      <w:tr>
-        <w:trPr>
-          <w:cantSplit w:val="0"/>
-          <w:trHeight w:val="515.9765625" w:hRule="atLeast"/>
-          <w:tblHeader w:val="0"/>
-        </w:trPr>
-        <w:tc>
-          <w:tcPr>
-            <w:gridSpan w:val="2"/>
-            <w:vMerge w:val="continue"/>
-            <w:shd w:fill="auto" w:val="clear"/>
-            <w:tcMar>
-              <w:top w:w="100.0" w:type="dxa"/>
-              <w:left w:w="100.0" w:type="dxa"/>
-              <w:bottom w:w="100.0" w:type="dxa"/>
-              <w:right w:w="100.0" w:type="dxa"/>
-            </w:tcMar>
-            <w:vAlign w:val="top"/>
-          </w:tcPr>
-          <w:p>
-            <w:pPr>
-              <w:widowControl w:val="0"/>
-              <w:spacing w:line="240" w:lineRule="auto"/>
-              <w:rPr>
-                <w:rFonts w:ascii="Google Sans" w:cs="Google Sans" w:eastAsia="Google Sans" w:hAnsi="Google Sans"/>
-                <w:sz w:val="24"/>
-                <w:szCs w:val="24"/>
-              </w:rPr>
-            </w:pPr>
-            <w:r>
-              <w:rPr>
-                <w:rtl w:val="0"/>
-              </w:rPr>
-            </w:r>
           </w:p>
         </w:tc>
       </w:tr>
@@ -250,122 +203,139 @@
       <w:pPr>
         <w:spacing w:line="480" w:lineRule="auto"/>
         <w:rPr>
-          <w:rFonts w:ascii="Google Sans" w:cs="Google Sans" w:eastAsia="Google Sans" w:hAnsi="Google Sans"/>
-          <w:color w:val="38761d"/>
+          <w:rFonts w:ascii="Google Sans" w:eastAsia="Google Sans" w:hAnsi="Google Sans" w:cs="Google Sans"/>
+          <w:color w:val="38761D"/>
           <w:sz w:val="26"/>
           <w:szCs w:val="26"/>
         </w:rPr>
       </w:pPr>
-      <w:r>
-        <w:rPr>
-          <w:rtl w:val="0"/>
-        </w:rPr>
-      </w:r>
     </w:p>
     <w:tbl>
       <w:tblPr>
-        <w:tblStyle w:val="Table2"/>
-        <w:tblW w:w="8715.0" w:type="dxa"/>
-        <w:jc w:val="left"/>
+        <w:tblStyle w:val="a0"/>
+        <w:tblW w:w="8715" w:type="dxa"/>
         <w:tblBorders>
-          <w:top w:color="000000" w:space="0" w:sz="8" w:val="single"/>
-          <w:left w:color="000000" w:space="0" w:sz="8" w:val="single"/>
-          <w:bottom w:color="000000" w:space="0" w:sz="8" w:val="single"/>
-          <w:right w:color="000000" w:space="0" w:sz="8" w:val="single"/>
-          <w:insideH w:color="000000" w:space="0" w:sz="8" w:val="single"/>
-          <w:insideV w:color="000000" w:space="0" w:sz="8" w:val="single"/>
+          <w:top w:val="single" w:sz="8" w:space="0" w:color="000000"/>
+          <w:left w:val="single" w:sz="8" w:space="0" w:color="000000"/>
+          <w:bottom w:val="single" w:sz="8" w:space="0" w:color="000000"/>
+          <w:right w:val="single" w:sz="8" w:space="0" w:color="000000"/>
+          <w:insideH w:val="single" w:sz="8" w:space="0" w:color="000000"/>
+          <w:insideV w:val="single" w:sz="8" w:space="0" w:color="000000"/>
         </w:tblBorders>
         <w:tblLayout w:type="fixed"/>
-        <w:tblLook w:val="0600"/>
+        <w:tblLook w:val="0600" w:firstRow="0" w:lastRow="0" w:firstColumn="0" w:lastColumn="0" w:noHBand="1" w:noVBand="1"/>
       </w:tblPr>
       <w:tblGrid>
         <w:gridCol w:w="8715"/>
-        <w:tblGridChange w:id="0">
-          <w:tblGrid>
-            <w:gridCol w:w="8715"/>
-          </w:tblGrid>
-        </w:tblGridChange>
       </w:tblGrid>
       <w:tr>
         <w:trPr>
-          <w:cantSplit w:val="0"/>
-          <w:trHeight w:val="470.9765625" w:hRule="atLeast"/>
-          <w:tblHeader w:val="0"/>
+          <w:trHeight w:val="470"/>
         </w:trPr>
         <w:tc>
           <w:tcPr>
-            <w:shd w:fill="cfe2f3" w:val="clear"/>
+            <w:tcW w:w="8715" w:type="dxa"/>
+            <w:shd w:val="clear" w:color="auto" w:fill="CFE2F3"/>
             <w:tcMar>
-              <w:top w:w="100.0" w:type="dxa"/>
-              <w:left w:w="100.0" w:type="dxa"/>
-              <w:bottom w:w="100.0" w:type="dxa"/>
-              <w:right w:w="100.0" w:type="dxa"/>
+              <w:top w:w="100" w:type="dxa"/>
+              <w:left w:w="100" w:type="dxa"/>
+              <w:bottom w:w="100" w:type="dxa"/>
+              <w:right w:w="100" w:type="dxa"/>
             </w:tcMar>
-            <w:vAlign w:val="top"/>
           </w:tcPr>
           <w:p>
             <w:pPr>
               <w:widowControl w:val="0"/>
               <w:spacing w:line="240" w:lineRule="auto"/>
               <w:rPr>
-                <w:rFonts w:ascii="Google Sans" w:cs="Google Sans" w:eastAsia="Google Sans" w:hAnsi="Google Sans"/>
+                <w:rFonts w:ascii="Google Sans" w:eastAsia="Google Sans" w:hAnsi="Google Sans" w:cs="Google Sans"/>
                 <w:sz w:val="24"/>
                 <w:szCs w:val="24"/>
               </w:rPr>
             </w:pPr>
             <w:r>
               <w:rPr>
-                <w:rFonts w:ascii="Google Sans" w:cs="Google Sans" w:eastAsia="Google Sans" w:hAnsi="Google Sans"/>
-                <w:sz w:val="24"/>
-                <w:szCs w:val="24"/>
-                <w:rtl w:val="0"/>
-              </w:rPr>
-              <w:t xml:space="preserve">Part 2: Explain your analysis of the data and provide one solution to implement</w:t>
+                <w:rFonts w:ascii="Google Sans" w:eastAsia="Google Sans" w:hAnsi="Google Sans" w:cs="Google Sans"/>
+                <w:sz w:val="24"/>
+                <w:szCs w:val="24"/>
+              </w:rPr>
+              <w:t>Part 2: Explain your analysis of the data and provide one solution to implement</w:t>
             </w:r>
           </w:p>
         </w:tc>
       </w:tr>
       <w:tr>
         <w:trPr>
-          <w:cantSplit w:val="0"/>
-          <w:trHeight w:val="1160.64" w:hRule="atLeast"/>
-          <w:tblHeader w:val="0"/>
+          <w:trHeight w:val="1160"/>
         </w:trPr>
         <w:tc>
           <w:tcPr>
-            <w:shd w:fill="auto" w:val="clear"/>
+            <w:tcW w:w="8715" w:type="dxa"/>
+            <w:shd w:val="clear" w:color="auto" w:fill="auto"/>
             <w:tcMar>
-              <w:top w:w="100.0" w:type="dxa"/>
-              <w:left w:w="100.0" w:type="dxa"/>
-              <w:bottom w:w="100.0" w:type="dxa"/>
-              <w:right w:w="100.0" w:type="dxa"/>
+              <w:top w:w="100" w:type="dxa"/>
+              <w:left w:w="100" w:type="dxa"/>
+              <w:bottom w:w="100" w:type="dxa"/>
+              <w:right w:w="100" w:type="dxa"/>
             </w:tcMar>
-            <w:vAlign w:val="top"/>
           </w:tcPr>
           <w:p>
             <w:pPr>
               <w:widowControl w:val="0"/>
               <w:spacing w:line="240" w:lineRule="auto"/>
-              <w:ind w:left="0" w:firstLine="0"/>
-              <w:rPr>
-                <w:rFonts w:ascii="Google Sans" w:cs="Google Sans" w:eastAsia="Google Sans" w:hAnsi="Google Sans"/>
+              <w:rPr>
+                <w:rFonts w:ascii="Google Sans" w:eastAsia="Google Sans" w:hAnsi="Google Sans" w:cs="Google Sans"/>
                 <w:sz w:val="24"/>
                 <w:szCs w:val="24"/>
               </w:rPr>
             </w:pPr>
             <w:r>
               <w:rPr>
-                <w:rFonts w:ascii="Google Sans" w:cs="Google Sans" w:eastAsia="Google Sans" w:hAnsi="Google Sans"/>
-                <w:sz w:val="24"/>
-                <w:szCs w:val="24"/>
-                <w:rtl w:val="0"/>
-              </w:rPr>
-              <w:t xml:space="preserve">Several customers have reported that when attempting to open the site yummyrecipesforme.com, they only see an error stating “destination port unreachable”. After using the network protocol analyzer tool, tcpdump, I have confirmed that UDP port 53 for DNS requests is not reachable. Making a UDP request for the IP address of yummyrecipesforme.com returns an ICMP packet stating that port 53 is unreachable. We are continuing to investigate to find the root cause for this issue so that we can restore access to the site. Our next steps include checking the firewall configuration to ensure that port 53 wasn’t accidentally blocked and contacting the system administrator for the web server to check the system for signs of an attack. All TCMP requests also return the error stating that port 53 is unreachable. This could suggest that the server is undergoing a Denial of Service (DoS) attack and is therefore overloaded with requests. The network security team will continue to find solutions to the outage. </w:t>
+                <w:rFonts w:ascii="Google Sans" w:eastAsia="Google Sans" w:hAnsi="Google Sans" w:cs="Google Sans"/>
+                <w:sz w:val="24"/>
+                <w:szCs w:val="24"/>
+              </w:rPr>
+              <w:t>The incident occurred today at 1:23 p.m. after customers called the organization to notify the IT team about error messages they were receiving when</w:t>
             </w:r>
             <w:r>
               <w:rPr>
-                <w:rtl w:val="0"/>
-              </w:rPr>
+                <w:rFonts w:ascii="Google Sans" w:eastAsia="Google Sans" w:hAnsi="Google Sans" w:cs="Google Sans"/>
+                <w:sz w:val="24"/>
+                <w:szCs w:val="24"/>
+              </w:rPr>
+              <w:t xml:space="preserve"> attempting to open the site yummyrecipesforme.com</w:t>
+            </w:r>
+            <w:r>
+              <w:rPr>
+                <w:rFonts w:ascii="Google Sans" w:eastAsia="Google Sans" w:hAnsi="Google Sans" w:cs="Google Sans"/>
+                <w:sz w:val="24"/>
+                <w:szCs w:val="24"/>
+              </w:rPr>
+              <w:t xml:space="preserve">. The customers reported that </w:t>
+            </w:r>
+            <w:r>
+              <w:rPr>
+                <w:rFonts w:ascii="Google Sans" w:eastAsia="Google Sans" w:hAnsi="Google Sans" w:cs="Google Sans"/>
+                <w:sz w:val="24"/>
+                <w:szCs w:val="24"/>
+              </w:rPr>
+              <w:t>they only see an error stating “destination port unreachable”</w:t>
+            </w:r>
+            <w:r>
+              <w:rPr>
+                <w:rFonts w:ascii="Google Sans" w:eastAsia="Google Sans" w:hAnsi="Google Sans" w:cs="Google Sans"/>
+                <w:sz w:val="24"/>
+                <w:szCs w:val="24"/>
+              </w:rPr>
+              <w:t xml:space="preserve"> when trying to visit the site</w:t>
+            </w:r>
+            <w:r>
+              <w:rPr>
+                <w:rFonts w:ascii="Google Sans" w:eastAsia="Google Sans" w:hAnsi="Google Sans" w:cs="Google Sans"/>
+                <w:sz w:val="24"/>
+                <w:szCs w:val="24"/>
+              </w:rPr>
+              <w:t xml:space="preserve">. After using the network protocol analyzer tool, tcpdump, I have confirmed that UDP port 53 for DNS requests is not reachable. Making a UDP request for the IP address of yummyrecipesforme.com returns an ICMP packet stating that port 53 is unreachable. We are continuing to investigate to find the root cause for this issue so that we can restore access to the site. Our next steps include checking the firewall configuration to ensure that port 53 wasn’t accidentally blocked and contacting the system administrator for the web server to check the system for signs of an attack. All TCMP requests also return the error stating that port 53 is unreachable. This could suggest that the server is undergoing a Denial of Service (DoS) attack and is therefore overloaded with requests. The network security team will continue to find solutions to the outage. </w:t>
             </w:r>
           </w:p>
         </w:tc>
@@ -373,51 +343,38 @@
     </w:tbl>
     <w:p>
       <w:pPr>
-        <w:spacing w:after="200" w:lineRule="auto"/>
+        <w:spacing w:after="200"/>
         <w:rPr>
-          <w:rFonts w:ascii="Google Sans" w:cs="Google Sans" w:eastAsia="Google Sans" w:hAnsi="Google Sans"/>
+          <w:rFonts w:ascii="Google Sans" w:eastAsia="Google Sans" w:hAnsi="Google Sans" w:cs="Google Sans"/>
         </w:rPr>
       </w:pPr>
-      <w:r>
-        <w:rPr>
-          <w:rtl w:val="0"/>
-        </w:rPr>
-      </w:r>
     </w:p>
     <w:p>
       <w:pPr>
         <w:rPr>
-          <w:rFonts w:ascii="Google Sans" w:cs="Google Sans" w:eastAsia="Google Sans" w:hAnsi="Google Sans"/>
+          <w:rFonts w:ascii="Google Sans" w:eastAsia="Google Sans" w:hAnsi="Google Sans" w:cs="Google Sans"/>
         </w:rPr>
       </w:pPr>
-      <w:r>
-        <w:rPr>
-          <w:rtl w:val="0"/>
-        </w:rPr>
-      </w:r>
     </w:p>
     <w:sectPr>
-      <w:pgSz w:h="15840" w:w="12240" w:orient="portrait"/>
-      <w:pgMar w:bottom="1440" w:top="1440" w:left="1440" w:right="1440" w:header="720" w:footer="720"/>
+      <w:pgSz w:w="12240" w:h="15840"/>
+      <w:pgMar w:top="1440" w:right="1440" w:bottom="1440" w:left="1440" w:header="720" w:footer="720" w:gutter="0"/>
       <w:pgNumType w:start="1"/>
+      <w:cols w:space="720"/>
     </w:sectPr>
   </w:body>
 </w:document>
 </file>
 
-<file path=word/numbering.xml><?xml version="1.0" encoding="utf-8"?>
-<w:numbering xmlns:mc="http://schemas.openxmlformats.org/markup-compatibility/2006" xmlns:o="urn:schemas-microsoft-com:office:office" xmlns:r="http://schemas.openxmlformats.org/officeDocument/2006/relationships" xmlns:m="http://schemas.openxmlformats.org/officeDocument/2006/math" xmlns:v="urn:schemas-microsoft-com:vml" xmlns:wp="http://schemas.openxmlformats.org/drawingml/2006/wordprocessingDrawing" xmlns:w10="urn:schemas-microsoft-com:office:word" xmlns:w="http://schemas.openxmlformats.org/wordprocessingml/2006/main" xmlns:wne="http://schemas.microsoft.com/office/word/2006/wordml" xmlns:sl="http://schemas.openxmlformats.org/schemaLibrary/2006/main" xmlns:a="http://schemas.openxmlformats.org/drawingml/2006/main" xmlns:pic="http://schemas.openxmlformats.org/drawingml/2006/picture" xmlns:c="http://schemas.openxmlformats.org/drawingml/2006/chart" xmlns:lc="http://schemas.openxmlformats.org/drawingml/2006/lockedCanvas" xmlns:dgm="http://schemas.openxmlformats.org/drawingml/2006/diagram" xmlns:wps="http://schemas.microsoft.com/office/word/2010/wordprocessingShape" xmlns:wpg="http://schemas.microsoft.com/office/word/2010/wordprocessingGroup" xmlns:w14="http://schemas.microsoft.com/office/word/2010/wordml" xmlns:w15="http://schemas.microsoft.com/office/word/2012/wordml"/>
-</file>
-
 <file path=word/styles.xml><?xml version="1.0" encoding="utf-8"?>
-<w:styles xmlns:mc="http://schemas.openxmlformats.org/markup-compatibility/2006" xmlns:o="urn:schemas-microsoft-com:office:office" xmlns:r="http://schemas.openxmlformats.org/officeDocument/2006/relationships" xmlns:m="http://schemas.openxmlformats.org/officeDocument/2006/math" xmlns:v="urn:schemas-microsoft-com:vml" xmlns:wp="http://schemas.openxmlformats.org/drawingml/2006/wordprocessingDrawing" xmlns:w10="urn:schemas-microsoft-com:office:word" xmlns:w="http://schemas.openxmlformats.org/wordprocessingml/2006/main" xmlns:wne="http://schemas.microsoft.com/office/word/2006/wordml" xmlns:sl="http://schemas.openxmlformats.org/schemaLibrary/2006/main" xmlns:a="http://schemas.openxmlformats.org/drawingml/2006/main" xmlns:pic="http://schemas.openxmlformats.org/drawingml/2006/picture" xmlns:c="http://schemas.openxmlformats.org/drawingml/2006/chart" xmlns:lc="http://schemas.openxmlformats.org/drawingml/2006/lockedCanvas" xmlns:dgm="http://schemas.openxmlformats.org/drawingml/2006/diagram" xmlns:wps="http://schemas.microsoft.com/office/word/2010/wordprocessingShape" xmlns:wpg="http://schemas.microsoft.com/office/word/2010/wordprocessingGroup" xmlns:w14="http://schemas.microsoft.com/office/word/2010/wordml" xmlns:w15="http://schemas.microsoft.com/office/word/2012/wordml">
+<w:styles xmlns:mc="http://schemas.openxmlformats.org/markup-compatibility/2006" xmlns:r="http://schemas.openxmlformats.org/officeDocument/2006/relationships" xmlns:w="http://schemas.openxmlformats.org/wordprocessingml/2006/main" xmlns:w14="http://schemas.microsoft.com/office/word/2010/wordml" xmlns:w15="http://schemas.microsoft.com/office/word/2012/wordml" xmlns:w16cex="http://schemas.microsoft.com/office/word/2018/wordml/cex" xmlns:w16cid="http://schemas.microsoft.com/office/word/2016/wordml/cid" xmlns:w16="http://schemas.microsoft.com/office/word/2018/wordml" xmlns:w16sdtdh="http://schemas.microsoft.com/office/word/2020/wordml/sdtdatahash" xmlns:w16se="http://schemas.microsoft.com/office/word/2015/wordml/symex" mc:Ignorable="w14 w15 w16se w16cid w16 w16cex w16sdtdh">
   <w:docDefaults>
     <w:rPrDefault>
       <w:rPr>
-        <w:rFonts w:ascii="Arial" w:cs="Arial" w:eastAsia="Arial" w:hAnsi="Arial"/>
+        <w:rFonts w:ascii="Arial" w:eastAsia="Arial" w:hAnsi="Arial" w:cs="Arial"/>
         <w:sz w:val="22"/>
         <w:szCs w:val="22"/>
-        <w:lang w:val="en"/>
+        <w:lang w:val="en" w:eastAsia="en-US" w:bidi="ar-SA"/>
       </w:rPr>
     </w:rPrDefault>
     <w:pPrDefault>
@@ -426,21 +383,399 @@
       </w:pPr>
     </w:pPrDefault>
   </w:docDefaults>
-  <w:style w:type="paragraph" w:styleId="Normal" w:default="1">
-    <w:name w:val="normal"/>
-  </w:style>
-  <w:style w:type="table" w:styleId="TableNormal" w:default="1">
-    <w:name w:val="Table Normal"/>
+  <w:latentStyles w:defLockedState="0" w:defUIPriority="99" w:defSemiHidden="0" w:defUnhideWhenUsed="0" w:defQFormat="0" w:count="376">
+    <w:lsdException w:name="Normal" w:uiPriority="0" w:qFormat="1"/>
+    <w:lsdException w:name="heading 1" w:uiPriority="9" w:qFormat="1"/>
+    <w:lsdException w:name="heading 2" w:semiHidden="1" w:uiPriority="9" w:unhideWhenUsed="1" w:qFormat="1"/>
+    <w:lsdException w:name="heading 3" w:semiHidden="1" w:uiPriority="9" w:unhideWhenUsed="1" w:qFormat="1"/>
+    <w:lsdException w:name="heading 4" w:semiHidden="1" w:uiPriority="9" w:unhideWhenUsed="1" w:qFormat="1"/>
+    <w:lsdException w:name="heading 5" w:semiHidden="1" w:uiPriority="9" w:unhideWhenUsed="1" w:qFormat="1"/>
+    <w:lsdException w:name="heading 6" w:semiHidden="1" w:uiPriority="9" w:unhideWhenUsed="1" w:qFormat="1"/>
+    <w:lsdException w:name="heading 7" w:semiHidden="1" w:uiPriority="9" w:unhideWhenUsed="1" w:qFormat="1"/>
+    <w:lsdException w:name="heading 8" w:semiHidden="1" w:uiPriority="9" w:unhideWhenUsed="1" w:qFormat="1"/>
+    <w:lsdException w:name="heading 9" w:semiHidden="1" w:uiPriority="9" w:unhideWhenUsed="1" w:qFormat="1"/>
+    <w:lsdException w:name="index 1" w:semiHidden="1" w:unhideWhenUsed="1"/>
+    <w:lsdException w:name="index 2" w:semiHidden="1" w:unhideWhenUsed="1"/>
+    <w:lsdException w:name="index 3" w:semiHidden="1" w:unhideWhenUsed="1"/>
+    <w:lsdException w:name="index 4" w:semiHidden="1" w:unhideWhenUsed="1"/>
+    <w:lsdException w:name="index 5" w:semiHidden="1" w:unhideWhenUsed="1"/>
+    <w:lsdException w:name="index 6" w:semiHidden="1" w:unhideWhenUsed="1"/>
+    <w:lsdException w:name="index 7" w:semiHidden="1" w:unhideWhenUsed="1"/>
+    <w:lsdException w:name="index 8" w:semiHidden="1" w:unhideWhenUsed="1"/>
+    <w:lsdException w:name="index 9" w:semiHidden="1" w:unhideWhenUsed="1"/>
+    <w:lsdException w:name="toc 1" w:semiHidden="1" w:uiPriority="39" w:unhideWhenUsed="1"/>
+    <w:lsdException w:name="toc 2" w:semiHidden="1" w:uiPriority="39" w:unhideWhenUsed="1"/>
+    <w:lsdException w:name="toc 3" w:semiHidden="1" w:uiPriority="39" w:unhideWhenUsed="1"/>
+    <w:lsdException w:name="toc 4" w:semiHidden="1" w:uiPriority="39" w:unhideWhenUsed="1"/>
+    <w:lsdException w:name="toc 5" w:semiHidden="1" w:uiPriority="39" w:unhideWhenUsed="1"/>
+    <w:lsdException w:name="toc 6" w:semiHidden="1" w:uiPriority="39" w:unhideWhenUsed="1"/>
+    <w:lsdException w:name="toc 7" w:semiHidden="1" w:uiPriority="39" w:unhideWhenUsed="1"/>
+    <w:lsdException w:name="toc 8" w:semiHidden="1" w:uiPriority="39" w:unhideWhenUsed="1"/>
+    <w:lsdException w:name="toc 9" w:semiHidden="1" w:uiPriority="39" w:unhideWhenUsed="1"/>
+    <w:lsdException w:name="Normal Indent" w:semiHidden="1" w:unhideWhenUsed="1"/>
+    <w:lsdException w:name="footnote text" w:semiHidden="1" w:unhideWhenUsed="1"/>
+    <w:lsdException w:name="annotation text" w:semiHidden="1" w:unhideWhenUsed="1"/>
+    <w:lsdException w:name="header" w:semiHidden="1" w:unhideWhenUsed="1"/>
+    <w:lsdException w:name="footer" w:semiHidden="1" w:unhideWhenUsed="1"/>
+    <w:lsdException w:name="index heading" w:semiHidden="1" w:unhideWhenUsed="1"/>
+    <w:lsdException w:name="caption" w:semiHidden="1" w:uiPriority="35" w:unhideWhenUsed="1" w:qFormat="1"/>
+    <w:lsdException w:name="table of figures" w:semiHidden="1" w:unhideWhenUsed="1"/>
+    <w:lsdException w:name="envelope address" w:semiHidden="1" w:unhideWhenUsed="1"/>
+    <w:lsdException w:name="envelope return" w:semiHidden="1" w:unhideWhenUsed="1"/>
+    <w:lsdException w:name="footnote reference" w:semiHidden="1" w:unhideWhenUsed="1"/>
+    <w:lsdException w:name="annotation reference" w:semiHidden="1" w:unhideWhenUsed="1"/>
+    <w:lsdException w:name="line number" w:semiHidden="1" w:unhideWhenUsed="1"/>
+    <w:lsdException w:name="page number" w:semiHidden="1" w:unhideWhenUsed="1"/>
+    <w:lsdException w:name="endnote reference" w:semiHidden="1" w:unhideWhenUsed="1"/>
+    <w:lsdException w:name="endnote text" w:semiHidden="1" w:unhideWhenUsed="1"/>
+    <w:lsdException w:name="table of authorities" w:semiHidden="1" w:unhideWhenUsed="1"/>
+    <w:lsdException w:name="macro" w:semiHidden="1" w:unhideWhenUsed="1"/>
+    <w:lsdException w:name="toa heading" w:semiHidden="1" w:unhideWhenUsed="1"/>
+    <w:lsdException w:name="List" w:semiHidden="1" w:unhideWhenUsed="1"/>
+    <w:lsdException w:name="List Bullet" w:semiHidden="1" w:unhideWhenUsed="1"/>
+    <w:lsdException w:name="List Number" w:semiHidden="1" w:unhideWhenUsed="1"/>
+    <w:lsdException w:name="List 2" w:semiHidden="1" w:unhideWhenUsed="1"/>
+    <w:lsdException w:name="List 3" w:semiHidden="1" w:unhideWhenUsed="1"/>
+    <w:lsdException w:name="List 4" w:semiHidden="1" w:unhideWhenUsed="1"/>
+    <w:lsdException w:name="List 5" w:semiHidden="1" w:unhideWhenUsed="1"/>
+    <w:lsdException w:name="List Bullet 2" w:semiHidden="1" w:unhideWhenUsed="1"/>
+    <w:lsdException w:name="List Bullet 3" w:semiHidden="1" w:unhideWhenUsed="1"/>
+    <w:lsdException w:name="List Bullet 4" w:semiHidden="1" w:unhideWhenUsed="1"/>
+    <w:lsdException w:name="List Bullet 5" w:semiHidden="1" w:unhideWhenUsed="1"/>
+    <w:lsdException w:name="List Number 2" w:semiHidden="1" w:unhideWhenUsed="1"/>
+    <w:lsdException w:name="List Number 3" w:semiHidden="1" w:unhideWhenUsed="1"/>
+    <w:lsdException w:name="List Number 4" w:semiHidden="1" w:unhideWhenUsed="1"/>
+    <w:lsdException w:name="List Number 5" w:semiHidden="1" w:unhideWhenUsed="1"/>
+    <w:lsdException w:name="Title" w:uiPriority="10" w:qFormat="1"/>
+    <w:lsdException w:name="Closing" w:semiHidden="1" w:unhideWhenUsed="1"/>
+    <w:lsdException w:name="Signature" w:semiHidden="1" w:unhideWhenUsed="1"/>
+    <w:lsdException w:name="Default Paragraph Font" w:semiHidden="1" w:uiPriority="1" w:unhideWhenUsed="1"/>
+    <w:lsdException w:name="Body Text" w:semiHidden="1" w:unhideWhenUsed="1"/>
+    <w:lsdException w:name="Body Text Indent" w:semiHidden="1" w:unhideWhenUsed="1"/>
+    <w:lsdException w:name="List Continue" w:semiHidden="1" w:unhideWhenUsed="1"/>
+    <w:lsdException w:name="List Continue 2" w:semiHidden="1" w:unhideWhenUsed="1"/>
+    <w:lsdException w:name="List Continue 3" w:semiHidden="1" w:unhideWhenUsed="1"/>
+    <w:lsdException w:name="List Continue 4" w:semiHidden="1" w:unhideWhenUsed="1"/>
+    <w:lsdException w:name="List Continue 5" w:semiHidden="1" w:unhideWhenUsed="1"/>
+    <w:lsdException w:name="Message Header" w:semiHidden="1" w:unhideWhenUsed="1"/>
+    <w:lsdException w:name="Subtitle" w:uiPriority="11" w:qFormat="1"/>
+    <w:lsdException w:name="Salutation" w:semiHidden="1" w:unhideWhenUsed="1"/>
+    <w:lsdException w:name="Date" w:semiHidden="1" w:unhideWhenUsed="1"/>
+    <w:lsdException w:name="Body Text First Indent" w:semiHidden="1" w:unhideWhenUsed="1"/>
+    <w:lsdException w:name="Body Text First Indent 2" w:semiHidden="1" w:unhideWhenUsed="1"/>
+    <w:lsdException w:name="Note Heading" w:semiHidden="1" w:unhideWhenUsed="1"/>
+    <w:lsdException w:name="Body Text 2" w:semiHidden="1" w:unhideWhenUsed="1"/>
+    <w:lsdException w:name="Body Text 3" w:semiHidden="1" w:unhideWhenUsed="1"/>
+    <w:lsdException w:name="Body Text Indent 2" w:semiHidden="1" w:unhideWhenUsed="1"/>
+    <w:lsdException w:name="Body Text Indent 3" w:semiHidden="1" w:unhideWhenUsed="1"/>
+    <w:lsdException w:name="Block Text" w:semiHidden="1" w:unhideWhenUsed="1"/>
+    <w:lsdException w:name="Hyperlink" w:semiHidden="1" w:unhideWhenUsed="1"/>
+    <w:lsdException w:name="FollowedHyperlink" w:semiHidden="1" w:unhideWhenUsed="1"/>
+    <w:lsdException w:name="Strong" w:uiPriority="22" w:qFormat="1"/>
+    <w:lsdException w:name="Emphasis" w:uiPriority="20" w:qFormat="1"/>
+    <w:lsdException w:name="Document Map" w:semiHidden="1" w:unhideWhenUsed="1"/>
+    <w:lsdException w:name="Plain Text" w:semiHidden="1" w:unhideWhenUsed="1"/>
+    <w:lsdException w:name="E-mail Signature" w:semiHidden="1" w:unhideWhenUsed="1"/>
+    <w:lsdException w:name="HTML Top of Form" w:semiHidden="1" w:unhideWhenUsed="1"/>
+    <w:lsdException w:name="HTML Bottom of Form" w:semiHidden="1" w:unhideWhenUsed="1"/>
+    <w:lsdException w:name="Normal (Web)" w:semiHidden="1" w:unhideWhenUsed="1"/>
+    <w:lsdException w:name="HTML Acronym" w:semiHidden="1" w:unhideWhenUsed="1"/>
+    <w:lsdException w:name="HTML Address" w:semiHidden="1" w:unhideWhenUsed="1"/>
+    <w:lsdException w:name="HTML Cite" w:semiHidden="1" w:unhideWhenUsed="1"/>
+    <w:lsdException w:name="HTML Code" w:semiHidden="1" w:unhideWhenUsed="1"/>
+    <w:lsdException w:name="HTML Definition" w:semiHidden="1" w:unhideWhenUsed="1"/>
+    <w:lsdException w:name="HTML Keyboard" w:semiHidden="1" w:unhideWhenUsed="1"/>
+    <w:lsdException w:name="HTML Preformatted" w:semiHidden="1" w:unhideWhenUsed="1"/>
+    <w:lsdException w:name="HTML Sample" w:semiHidden="1" w:unhideWhenUsed="1"/>
+    <w:lsdException w:name="HTML Typewriter" w:semiHidden="1" w:unhideWhenUsed="1"/>
+    <w:lsdException w:name="HTML Variable" w:semiHidden="1" w:unhideWhenUsed="1"/>
+    <w:lsdException w:name="Normal Table" w:semiHidden="1" w:unhideWhenUsed="1"/>
+    <w:lsdException w:name="annotation subject" w:semiHidden="1" w:unhideWhenUsed="1"/>
+    <w:lsdException w:name="No List" w:semiHidden="1" w:unhideWhenUsed="1"/>
+    <w:lsdException w:name="Outline List 1" w:semiHidden="1" w:unhideWhenUsed="1"/>
+    <w:lsdException w:name="Outline List 2" w:semiHidden="1" w:unhideWhenUsed="1"/>
+    <w:lsdException w:name="Outline List 3" w:semiHidden="1" w:unhideWhenUsed="1"/>
+    <w:lsdException w:name="Table Simple 1" w:semiHidden="1" w:unhideWhenUsed="1"/>
+    <w:lsdException w:name="Table Simple 2" w:semiHidden="1" w:unhideWhenUsed="1"/>
+    <w:lsdException w:name="Table Simple 3" w:semiHidden="1" w:unhideWhenUsed="1"/>
+    <w:lsdException w:name="Table Classic 1" w:semiHidden="1" w:unhideWhenUsed="1"/>
+    <w:lsdException w:name="Table Classic 2" w:semiHidden="1" w:unhideWhenUsed="1"/>
+    <w:lsdException w:name="Table Classic 3" w:semiHidden="1" w:unhideWhenUsed="1"/>
+    <w:lsdException w:name="Table Classic 4" w:semiHidden="1" w:unhideWhenUsed="1"/>
+    <w:lsdException w:name="Table Colorful 1" w:semiHidden="1" w:unhideWhenUsed="1"/>
+    <w:lsdException w:name="Table Colorful 2" w:semiHidden="1" w:unhideWhenUsed="1"/>
+    <w:lsdException w:name="Table Colorful 3" w:semiHidden="1" w:unhideWhenUsed="1"/>
+    <w:lsdException w:name="Table Columns 1" w:semiHidden="1" w:unhideWhenUsed="1"/>
+    <w:lsdException w:name="Table Columns 2" w:semiHidden="1" w:unhideWhenUsed="1"/>
+    <w:lsdException w:name="Table Columns 3" w:semiHidden="1" w:unhideWhenUsed="1"/>
+    <w:lsdException w:name="Table Columns 4" w:semiHidden="1" w:unhideWhenUsed="1"/>
+    <w:lsdException w:name="Table Columns 5" w:semiHidden="1" w:unhideWhenUsed="1"/>
+    <w:lsdException w:name="Table Grid 1" w:semiHidden="1" w:unhideWhenUsed="1"/>
+    <w:lsdException w:name="Table Grid 2" w:semiHidden="1" w:unhideWhenUsed="1"/>
+    <w:lsdException w:name="Table Grid 3" w:semiHidden="1" w:unhideWhenUsed="1"/>
+    <w:lsdException w:name="Table Grid 4" w:semiHidden="1" w:unhideWhenUsed="1"/>
+    <w:lsdException w:name="Table Grid 5" w:semiHidden="1" w:unhideWhenUsed="1"/>
+    <w:lsdException w:name="Table Grid 6" w:semiHidden="1" w:unhideWhenUsed="1"/>
+    <w:lsdException w:name="Table Grid 7" w:semiHidden="1" w:unhideWhenUsed="1"/>
+    <w:lsdException w:name="Table Grid 8" w:semiHidden="1" w:unhideWhenUsed="1"/>
+    <w:lsdException w:name="Table List 1" w:semiHidden="1" w:unhideWhenUsed="1"/>
+    <w:lsdException w:name="Table List 2" w:semiHidden="1" w:unhideWhenUsed="1"/>
+    <w:lsdException w:name="Table List 3" w:semiHidden="1" w:unhideWhenUsed="1"/>
+    <w:lsdException w:name="Table List 4" w:semiHidden="1" w:unhideWhenUsed="1"/>
+    <w:lsdException w:name="Table List 5" w:semiHidden="1" w:unhideWhenUsed="1"/>
+    <w:lsdException w:name="Table List 6" w:semiHidden="1" w:unhideWhenUsed="1"/>
+    <w:lsdException w:name="Table List 7" w:semiHidden="1" w:unhideWhenUsed="1"/>
+    <w:lsdException w:name="Table List 8" w:semiHidden="1" w:unhideWhenUsed="1"/>
+    <w:lsdException w:name="Table 3D effects 1" w:semiHidden="1" w:unhideWhenUsed="1"/>
+    <w:lsdException w:name="Table 3D effects 2" w:semiHidden="1" w:unhideWhenUsed="1"/>
+    <w:lsdException w:name="Table 3D effects 3" w:semiHidden="1" w:unhideWhenUsed="1"/>
+    <w:lsdException w:name="Table Contemporary" w:semiHidden="1" w:unhideWhenUsed="1"/>
+    <w:lsdException w:name="Table Elegant" w:semiHidden="1" w:unhideWhenUsed="1"/>
+    <w:lsdException w:name="Table Professional" w:semiHidden="1" w:unhideWhenUsed="1"/>
+    <w:lsdException w:name="Table Subtle 1" w:semiHidden="1" w:unhideWhenUsed="1"/>
+    <w:lsdException w:name="Table Subtle 2" w:semiHidden="1" w:unhideWhenUsed="1"/>
+    <w:lsdException w:name="Table Web 1" w:semiHidden="1" w:unhideWhenUsed="1"/>
+    <w:lsdException w:name="Table Web 2" w:semiHidden="1" w:unhideWhenUsed="1"/>
+    <w:lsdException w:name="Table Web 3" w:semiHidden="1" w:unhideWhenUsed="1"/>
+    <w:lsdException w:name="Balloon Text" w:semiHidden="1" w:unhideWhenUsed="1"/>
+    <w:lsdException w:name="Table Grid" w:uiPriority="39"/>
+    <w:lsdException w:name="Table Theme" w:semiHidden="1" w:unhideWhenUsed="1"/>
+    <w:lsdException w:name="Placeholder Text" w:semiHidden="1"/>
+    <w:lsdException w:name="No Spacing" w:uiPriority="1" w:qFormat="1"/>
+    <w:lsdException w:name="Light Shading" w:uiPriority="60"/>
+    <w:lsdException w:name="Light List" w:uiPriority="61"/>
+    <w:lsdException w:name="Light Grid" w:uiPriority="62"/>
+    <w:lsdException w:name="Medium Shading 1" w:uiPriority="63"/>
+    <w:lsdException w:name="Medium Shading 2" w:uiPriority="64"/>
+    <w:lsdException w:name="Medium List 1" w:uiPriority="65"/>
+    <w:lsdException w:name="Medium List 2" w:uiPriority="66"/>
+    <w:lsdException w:name="Medium Grid 1" w:uiPriority="67"/>
+    <w:lsdException w:name="Medium Grid 2" w:uiPriority="68"/>
+    <w:lsdException w:name="Medium Grid 3" w:uiPriority="69"/>
+    <w:lsdException w:name="Dark List" w:uiPriority="70"/>
+    <w:lsdException w:name="Colorful Shading" w:uiPriority="71"/>
+    <w:lsdException w:name="Colorful List" w:uiPriority="72"/>
+    <w:lsdException w:name="Colorful Grid" w:uiPriority="73"/>
+    <w:lsdException w:name="Light Shading Accent 1" w:uiPriority="60"/>
+    <w:lsdException w:name="Light List Accent 1" w:uiPriority="61"/>
+    <w:lsdException w:name="Light Grid Accent 1" w:uiPriority="62"/>
+    <w:lsdException w:name="Medium Shading 1 Accent 1" w:uiPriority="63"/>
+    <w:lsdException w:name="Medium Shading 2 Accent 1" w:uiPriority="64"/>
+    <w:lsdException w:name="Medium List 1 Accent 1" w:uiPriority="65"/>
+    <w:lsdException w:name="Revision" w:semiHidden="1"/>
+    <w:lsdException w:name="List Paragraph" w:uiPriority="34" w:qFormat="1"/>
+    <w:lsdException w:name="Quote" w:uiPriority="29" w:qFormat="1"/>
+    <w:lsdException w:name="Intense Quote" w:uiPriority="30" w:qFormat="1"/>
+    <w:lsdException w:name="Medium List 2 Accent 1" w:uiPriority="66"/>
+    <w:lsdException w:name="Medium Grid 1 Accent 1" w:uiPriority="67"/>
+    <w:lsdException w:name="Medium Grid 2 Accent 1" w:uiPriority="68"/>
+    <w:lsdException w:name="Medium Grid 3 Accent 1" w:uiPriority="69"/>
+    <w:lsdException w:name="Dark List Accent 1" w:uiPriority="70"/>
+    <w:lsdException w:name="Colorful Shading Accent 1" w:uiPriority="71"/>
+    <w:lsdException w:name="Colorful List Accent 1" w:uiPriority="72"/>
+    <w:lsdException w:name="Colorful Grid Accent 1" w:uiPriority="73"/>
+    <w:lsdException w:name="Light Shading Accent 2" w:uiPriority="60"/>
+    <w:lsdException w:name="Light List Accent 2" w:uiPriority="61"/>
+    <w:lsdException w:name="Light Grid Accent 2" w:uiPriority="62"/>
+    <w:lsdException w:name="Medium Shading 1 Accent 2" w:uiPriority="63"/>
+    <w:lsdException w:name="Medium Shading 2 Accent 2" w:uiPriority="64"/>
+    <w:lsdException w:name="Medium List 1 Accent 2" w:uiPriority="65"/>
+    <w:lsdException w:name="Medium List 2 Accent 2" w:uiPriority="66"/>
+    <w:lsdException w:name="Medium Grid 1 Accent 2" w:uiPriority="67"/>
+    <w:lsdException w:name="Medium Grid 2 Accent 2" w:uiPriority="68"/>
+    <w:lsdException w:name="Medium Grid 3 Accent 2" w:uiPriority="69"/>
+    <w:lsdException w:name="Dark List Accent 2" w:uiPriority="70"/>
+    <w:lsdException w:name="Colorful Shading Accent 2" w:uiPriority="71"/>
+    <w:lsdException w:name="Colorful List Accent 2" w:uiPriority="72"/>
+    <w:lsdException w:name="Colorful Grid Accent 2" w:uiPriority="73"/>
+    <w:lsdException w:name="Light Shading Accent 3" w:uiPriority="60"/>
+    <w:lsdException w:name="Light List Accent 3" w:uiPriority="61"/>
+    <w:lsdException w:name="Light Grid Accent 3" w:uiPriority="62"/>
+    <w:lsdException w:name="Medium Shading 1 Accent 3" w:uiPriority="63"/>
+    <w:lsdException w:name="Medium Shading 2 Accent 3" w:uiPriority="64"/>
+    <w:lsdException w:name="Medium List 1 Accent 3" w:uiPriority="65"/>
+    <w:lsdException w:name="Medium List 2 Accent 3" w:uiPriority="66"/>
+    <w:lsdException w:name="Medium Grid 1 Accent 3" w:uiPriority="67"/>
+    <w:lsdException w:name="Medium Grid 2 Accent 3" w:uiPriority="68"/>
+    <w:lsdException w:name="Medium Grid 3 Accent 3" w:uiPriority="69"/>
+    <w:lsdException w:name="Dark List Accent 3" w:uiPriority="70"/>
+    <w:lsdException w:name="Colorful Shading Accent 3" w:uiPriority="71"/>
+    <w:lsdException w:name="Colorful List Accent 3" w:uiPriority="72"/>
+    <w:lsdException w:name="Colorful Grid Accent 3" w:uiPriority="73"/>
+    <w:lsdException w:name="Light Shading Accent 4" w:uiPriority="60"/>
+    <w:lsdException w:name="Light List Accent 4" w:uiPriority="61"/>
+    <w:lsdException w:name="Light Grid Accent 4" w:uiPriority="62"/>
+    <w:lsdException w:name="Medium Shading 1 Accent 4" w:uiPriority="63"/>
+    <w:lsdException w:name="Medium Shading 2 Accent 4" w:uiPriority="64"/>
+    <w:lsdException w:name="Medium List 1 Accent 4" w:uiPriority="65"/>
+    <w:lsdException w:name="Medium List 2 Accent 4" w:uiPriority="66"/>
+    <w:lsdException w:name="Medium Grid 1 Accent 4" w:uiPriority="67"/>
+    <w:lsdException w:name="Medium Grid 2 Accent 4" w:uiPriority="68"/>
+    <w:lsdException w:name="Medium Grid 3 Accent 4" w:uiPriority="69"/>
+    <w:lsdException w:name="Dark List Accent 4" w:uiPriority="70"/>
+    <w:lsdException w:name="Colorful Shading Accent 4" w:uiPriority="71"/>
+    <w:lsdException w:name="Colorful List Accent 4" w:uiPriority="72"/>
+    <w:lsdException w:name="Colorful Grid Accent 4" w:uiPriority="73"/>
+    <w:lsdException w:name="Light Shading Accent 5" w:uiPriority="60"/>
+    <w:lsdException w:name="Light List Accent 5" w:uiPriority="61"/>
+    <w:lsdException w:name="Light Grid Accent 5" w:uiPriority="62"/>
+    <w:lsdException w:name="Medium Shading 1 Accent 5" w:uiPriority="63"/>
+    <w:lsdException w:name="Medium Shading 2 Accent 5" w:uiPriority="64"/>
+    <w:lsdException w:name="Medium List 1 Accent 5" w:uiPriority="65"/>
+    <w:lsdException w:name="Medium List 2 Accent 5" w:uiPriority="66"/>
+    <w:lsdException w:name="Medium Grid 1 Accent 5" w:uiPriority="67"/>
+    <w:lsdException w:name="Medium Grid 2 Accent 5" w:uiPriority="68"/>
+    <w:lsdException w:name="Medium Grid 3 Accent 5" w:uiPriority="69"/>
+    <w:lsdException w:name="Dark List Accent 5" w:uiPriority="70"/>
+    <w:lsdException w:name="Colorful Shading Accent 5" w:uiPriority="71"/>
+    <w:lsdException w:name="Colorful List Accent 5" w:uiPriority="72"/>
+    <w:lsdException w:name="Colorful Grid Accent 5" w:uiPriority="73"/>
+    <w:lsdException w:name="Light Shading Accent 6" w:uiPriority="60"/>
+    <w:lsdException w:name="Light List Accent 6" w:uiPriority="61"/>
+    <w:lsdException w:name="Light Grid Accent 6" w:uiPriority="62"/>
+    <w:lsdException w:name="Medium Shading 1 Accent 6" w:uiPriority="63"/>
+    <w:lsdException w:name="Medium Shading 2 Accent 6" w:uiPriority="64"/>
+    <w:lsdException w:name="Medium List 1 Accent 6" w:uiPriority="65"/>
+    <w:lsdException w:name="Medium List 2 Accent 6" w:uiPriority="66"/>
+    <w:lsdException w:name="Medium Grid 1 Accent 6" w:uiPriority="67"/>
+    <w:lsdException w:name="Medium Grid 2 Accent 6" w:uiPriority="68"/>
+    <w:lsdException w:name="Medium Grid 3 Accent 6" w:uiPriority="69"/>
+    <w:lsdException w:name="Dark List Accent 6" w:uiPriority="70"/>
+    <w:lsdException w:name="Colorful Shading Accent 6" w:uiPriority="71"/>
+    <w:lsdException w:name="Colorful List Accent 6" w:uiPriority="72"/>
+    <w:lsdException w:name="Colorful Grid Accent 6" w:uiPriority="73"/>
+    <w:lsdException w:name="Subtle Emphasis" w:uiPriority="19" w:qFormat="1"/>
+    <w:lsdException w:name="Intense Emphasis" w:uiPriority="21" w:qFormat="1"/>
+    <w:lsdException w:name="Subtle Reference" w:uiPriority="31" w:qFormat="1"/>
+    <w:lsdException w:name="Intense Reference" w:uiPriority="32" w:qFormat="1"/>
+    <w:lsdException w:name="Book Title" w:uiPriority="33" w:qFormat="1"/>
+    <w:lsdException w:name="Bibliography" w:semiHidden="1" w:uiPriority="37" w:unhideWhenUsed="1"/>
+    <w:lsdException w:name="TOC Heading" w:semiHidden="1" w:uiPriority="39" w:unhideWhenUsed="1" w:qFormat="1"/>
+    <w:lsdException w:name="Plain Table 1" w:uiPriority="41"/>
+    <w:lsdException w:name="Plain Table 2" w:uiPriority="42"/>
+    <w:lsdException w:name="Plain Table 3" w:uiPriority="43"/>
+    <w:lsdException w:name="Plain Table 4" w:uiPriority="44"/>
+    <w:lsdException w:name="Plain Table 5" w:uiPriority="45"/>
+    <w:lsdException w:name="Grid Table Light" w:uiPriority="40"/>
+    <w:lsdException w:name="Grid Table 1 Light" w:uiPriority="46"/>
+    <w:lsdException w:name="Grid Table 2" w:uiPriority="47"/>
+    <w:lsdException w:name="Grid Table 3" w:uiPriority="48"/>
+    <w:lsdException w:name="Grid Table 4" w:uiPriority="49"/>
+    <w:lsdException w:name="Grid Table 5 Dark" w:uiPriority="50"/>
+    <w:lsdException w:name="Grid Table 6 Colorful" w:uiPriority="51"/>
+    <w:lsdException w:name="Grid Table 7 Colorful" w:uiPriority="52"/>
+    <w:lsdException w:name="Grid Table 1 Light Accent 1" w:uiPriority="46"/>
+    <w:lsdException w:name="Grid Table 2 Accent 1" w:uiPriority="47"/>
+    <w:lsdException w:name="Grid Table 3 Accent 1" w:uiPriority="48"/>
+    <w:lsdException w:name="Grid Table 4 Accent 1" w:uiPriority="49"/>
+    <w:lsdException w:name="Grid Table 5 Dark Accent 1" w:uiPriority="50"/>
+    <w:lsdException w:name="Grid Table 6 Colorful Accent 1" w:uiPriority="51"/>
+    <w:lsdException w:name="Grid Table 7 Colorful Accent 1" w:uiPriority="52"/>
+    <w:lsdException w:name="Grid Table 1 Light Accent 2" w:uiPriority="46"/>
+    <w:lsdException w:name="Grid Table 2 Accent 2" w:uiPriority="47"/>
+    <w:lsdException w:name="Grid Table 3 Accent 2" w:uiPriority="48"/>
+    <w:lsdException w:name="Grid Table 4 Accent 2" w:uiPriority="49"/>
+    <w:lsdException w:name="Grid Table 5 Dark Accent 2" w:uiPriority="50"/>
+    <w:lsdException w:name="Grid Table 6 Colorful Accent 2" w:uiPriority="51"/>
+    <w:lsdException w:name="Grid Table 7 Colorful Accent 2" w:uiPriority="52"/>
+    <w:lsdException w:name="Grid Table 1 Light Accent 3" w:uiPriority="46"/>
+    <w:lsdException w:name="Grid Table 2 Accent 3" w:uiPriority="47"/>
+    <w:lsdException w:name="Grid Table 3 Accent 3" w:uiPriority="48"/>
+    <w:lsdException w:name="Grid Table 4 Accent 3" w:uiPriority="49"/>
+    <w:lsdException w:name="Grid Table 5 Dark Accent 3" w:uiPriority="50"/>
+    <w:lsdException w:name="Grid Table 6 Colorful Accent 3" w:uiPriority="51"/>
+    <w:lsdException w:name="Grid Table 7 Colorful Accent 3" w:uiPriority="52"/>
+    <w:lsdException w:name="Grid Table 1 Light Accent 4" w:uiPriority="46"/>
+    <w:lsdException w:name="Grid Table 2 Accent 4" w:uiPriority="47"/>
+    <w:lsdException w:name="Grid Table 3 Accent 4" w:uiPriority="48"/>
+    <w:lsdException w:name="Grid Table 4 Accent 4" w:uiPriority="49"/>
+    <w:lsdException w:name="Grid Table 5 Dark Accent 4" w:uiPriority="50"/>
+    <w:lsdException w:name="Grid Table 6 Colorful Accent 4" w:uiPriority="51"/>
+    <w:lsdException w:name="Grid Table 7 Colorful Accent 4" w:uiPriority="52"/>
+    <w:lsdException w:name="Grid Table 1 Light Accent 5" w:uiPriority="46"/>
+    <w:lsdException w:name="Grid Table 2 Accent 5" w:uiPriority="47"/>
+    <w:lsdException w:name="Grid Table 3 Accent 5" w:uiPriority="48"/>
+    <w:lsdException w:name="Grid Table 4 Accent 5" w:uiPriority="49"/>
+    <w:lsdException w:name="Grid Table 5 Dark Accent 5" w:uiPriority="50"/>
+    <w:lsdException w:name="Grid Table 6 Colorful Accent 5" w:uiPriority="51"/>
+    <w:lsdException w:name="Grid Table 7 Colorful Accent 5" w:uiPriority="52"/>
+    <w:lsdException w:name="Grid Table 1 Light Accent 6" w:uiPriority="46"/>
+    <w:lsdException w:name="Grid Table 2 Accent 6" w:uiPriority="47"/>
+    <w:lsdException w:name="Grid Table 3 Accent 6" w:uiPriority="48"/>
+    <w:lsdException w:name="Grid Table 4 Accent 6" w:uiPriority="49"/>
+    <w:lsdException w:name="Grid Table 5 Dark Accent 6" w:uiPriority="50"/>
+    <w:lsdException w:name="Grid Table 6 Colorful Accent 6" w:uiPriority="51"/>
+    <w:lsdException w:name="Grid Table 7 Colorful Accent 6" w:uiPriority="52"/>
+    <w:lsdException w:name="List Table 1 Light" w:uiPriority="46"/>
+    <w:lsdException w:name="List Table 2" w:uiPriority="47"/>
+    <w:lsdException w:name="List Table 3" w:uiPriority="48"/>
+    <w:lsdException w:name="List Table 4" w:uiPriority="49"/>
+    <w:lsdException w:name="List Table 5 Dark" w:uiPriority="50"/>
+    <w:lsdException w:name="List Table 6 Colorful" w:uiPriority="51"/>
+    <w:lsdException w:name="List Table 7 Colorful" w:uiPriority="52"/>
+    <w:lsdException w:name="List Table 1 Light Accent 1" w:uiPriority="46"/>
+    <w:lsdException w:name="List Table 2 Accent 1" w:uiPriority="47"/>
+    <w:lsdException w:name="List Table 3 Accent 1" w:uiPriority="48"/>
+    <w:lsdException w:name="List Table 4 Accent 1" w:uiPriority="49"/>
+    <w:lsdException w:name="List Table 5 Dark Accent 1" w:uiPriority="50"/>
+    <w:lsdException w:name="List Table 6 Colorful Accent 1" w:uiPriority="51"/>
+    <w:lsdException w:name="List Table 7 Colorful Accent 1" w:uiPriority="52"/>
+    <w:lsdException w:name="List Table 1 Light Accent 2" w:uiPriority="46"/>
+    <w:lsdException w:name="List Table 2 Accent 2" w:uiPriority="47"/>
+    <w:lsdException w:name="List Table 3 Accent 2" w:uiPriority="48"/>
+    <w:lsdException w:name="List Table 4 Accent 2" w:uiPriority="49"/>
+    <w:lsdException w:name="List Table 5 Dark Accent 2" w:uiPriority="50"/>
+    <w:lsdException w:name="List Table 6 Colorful Accent 2" w:uiPriority="51"/>
+    <w:lsdException w:name="List Table 7 Colorful Accent 2" w:uiPriority="52"/>
+    <w:lsdException w:name="List Table 1 Light Accent 3" w:uiPriority="46"/>
+    <w:lsdException w:name="List Table 2 Accent 3" w:uiPriority="47"/>
+    <w:lsdException w:name="List Table 3 Accent 3" w:uiPriority="48"/>
+    <w:lsdException w:name="List Table 4 Accent 3" w:uiPriority="49"/>
+    <w:lsdException w:name="List Table 5 Dark Accent 3" w:uiPriority="50"/>
+    <w:lsdException w:name="List Table 6 Colorful Accent 3" w:uiPriority="51"/>
+    <w:lsdException w:name="List Table 7 Colorful Accent 3" w:uiPriority="52"/>
+    <w:lsdException w:name="List Table 1 Light Accent 4" w:uiPriority="46"/>
+    <w:lsdException w:name="List Table 2 Accent 4" w:uiPriority="47"/>
+    <w:lsdException w:name="List Table 3 Accent 4" w:uiPriority="48"/>
+    <w:lsdException w:name="List Table 4 Accent 4" w:uiPriority="49"/>
+    <w:lsdException w:name="List Table 5 Dark Accent 4" w:uiPriority="50"/>
+    <w:lsdException w:name="List Table 6 Colorful Accent 4" w:uiPriority="51"/>
+    <w:lsdException w:name="List Table 7 Colorful Accent 4" w:uiPriority="52"/>
+    <w:lsdException w:name="List Table 1 Light Accent 5" w:uiPriority="46"/>
+    <w:lsdException w:name="List Table 2 Accent 5" w:uiPriority="47"/>
+    <w:lsdException w:name="List Table 3 Accent 5" w:uiPriority="48"/>
+    <w:lsdException w:name="List Table 4 Accent 5" w:uiPriority="49"/>
+    <w:lsdException w:name="List Table 5 Dark Accent 5" w:uiPriority="50"/>
+    <w:lsdException w:name="List Table 6 Colorful Accent 5" w:uiPriority="51"/>
+    <w:lsdException w:name="List Table 7 Colorful Accent 5" w:uiPriority="52"/>
+    <w:lsdException w:name="List Table 1 Light Accent 6" w:uiPriority="46"/>
+    <w:lsdException w:name="List Table 2 Accent 6" w:uiPriority="47"/>
+    <w:lsdException w:name="List Table 3 Accent 6" w:uiPriority="48"/>
+    <w:lsdException w:name="List Table 4 Accent 6" w:uiPriority="49"/>
+    <w:lsdException w:name="List Table 5 Dark Accent 6" w:uiPriority="50"/>
+    <w:lsdException w:name="List Table 6 Colorful Accent 6" w:uiPriority="51"/>
+    <w:lsdException w:name="List Table 7 Colorful Accent 6" w:uiPriority="52"/>
+    <w:lsdException w:name="Mention" w:semiHidden="1" w:unhideWhenUsed="1"/>
+    <w:lsdException w:name="Smart Hyperlink" w:semiHidden="1" w:unhideWhenUsed="1"/>
+    <w:lsdException w:name="Hashtag" w:semiHidden="1" w:unhideWhenUsed="1"/>
+    <w:lsdException w:name="Unresolved Mention" w:semiHidden="1" w:unhideWhenUsed="1"/>
+    <w:lsdException w:name="Smart Link" w:semiHidden="1" w:unhideWhenUsed="1"/>
+  </w:latentStyles>
+  <w:style w:type="paragraph" w:default="1" w:styleId="Normal">
+    <w:name w:val="Normal"/>
+    <w:qFormat/>
   </w:style>
   <w:style w:type="paragraph" w:styleId="Heading1">
     <w:name w:val="heading 1"/>
     <w:basedOn w:val="Normal"/>
     <w:next w:val="Normal"/>
+    <w:uiPriority w:val="9"/>
+    <w:qFormat/>
     <w:pPr>
-      <w:keepNext w:val="1"/>
-      <w:keepLines w:val="1"/>
-      <w:pageBreakBefore w:val="0"/>
-      <w:spacing w:after="120" w:before="400" w:lineRule="auto"/>
+      <w:keepNext/>
+      <w:keepLines/>
+      <w:spacing w:before="400" w:after="120"/>
+      <w:outlineLvl w:val="0"/>
     </w:pPr>
     <w:rPr>
       <w:sz w:val="40"/>
@@ -451,14 +786,17 @@
     <w:name w:val="heading 2"/>
     <w:basedOn w:val="Normal"/>
     <w:next w:val="Normal"/>
+    <w:uiPriority w:val="9"/>
+    <w:semiHidden/>
+    <w:unhideWhenUsed/>
+    <w:qFormat/>
     <w:pPr>
-      <w:keepNext w:val="1"/>
-      <w:keepLines w:val="1"/>
-      <w:pageBreakBefore w:val="0"/>
-      <w:spacing w:after="120" w:before="360" w:lineRule="auto"/>
+      <w:keepNext/>
+      <w:keepLines/>
+      <w:spacing w:before="360" w:after="120"/>
+      <w:outlineLvl w:val="1"/>
     </w:pPr>
     <w:rPr>
-      <w:b w:val="0"/>
       <w:sz w:val="32"/>
       <w:szCs w:val="32"/>
     </w:rPr>
@@ -467,14 +805,17 @@
     <w:name w:val="heading 3"/>
     <w:basedOn w:val="Normal"/>
     <w:next w:val="Normal"/>
+    <w:uiPriority w:val="9"/>
+    <w:semiHidden/>
+    <w:unhideWhenUsed/>
+    <w:qFormat/>
     <w:pPr>
-      <w:keepNext w:val="1"/>
-      <w:keepLines w:val="1"/>
-      <w:pageBreakBefore w:val="0"/>
-      <w:spacing w:after="80" w:before="320" w:lineRule="auto"/>
+      <w:keepNext/>
+      <w:keepLines/>
+      <w:spacing w:before="320" w:after="80"/>
+      <w:outlineLvl w:val="2"/>
     </w:pPr>
     <w:rPr>
-      <w:b w:val="0"/>
       <w:color w:val="434343"/>
       <w:sz w:val="28"/>
       <w:szCs w:val="28"/>
@@ -484,11 +825,15 @@
     <w:name w:val="heading 4"/>
     <w:basedOn w:val="Normal"/>
     <w:next w:val="Normal"/>
+    <w:uiPriority w:val="9"/>
+    <w:semiHidden/>
+    <w:unhideWhenUsed/>
+    <w:qFormat/>
     <w:pPr>
-      <w:keepNext w:val="1"/>
-      <w:keepLines w:val="1"/>
-      <w:pageBreakBefore w:val="0"/>
-      <w:spacing w:after="80" w:before="280" w:lineRule="auto"/>
+      <w:keepNext/>
+      <w:keepLines/>
+      <w:spacing w:before="280" w:after="80"/>
+      <w:outlineLvl w:val="3"/>
     </w:pPr>
     <w:rPr>
       <w:color w:val="666666"/>
@@ -500,44 +845,76 @@
     <w:name w:val="heading 5"/>
     <w:basedOn w:val="Normal"/>
     <w:next w:val="Normal"/>
+    <w:uiPriority w:val="9"/>
+    <w:semiHidden/>
+    <w:unhideWhenUsed/>
+    <w:qFormat/>
     <w:pPr>
-      <w:keepNext w:val="1"/>
-      <w:keepLines w:val="1"/>
-      <w:pageBreakBefore w:val="0"/>
-      <w:spacing w:after="80" w:before="240" w:lineRule="auto"/>
+      <w:keepNext/>
+      <w:keepLines/>
+      <w:spacing w:before="240" w:after="80"/>
+      <w:outlineLvl w:val="4"/>
     </w:pPr>
     <w:rPr>
       <w:color w:val="666666"/>
-      <w:sz w:val="22"/>
-      <w:szCs w:val="22"/>
     </w:rPr>
   </w:style>
   <w:style w:type="paragraph" w:styleId="Heading6">
     <w:name w:val="heading 6"/>
     <w:basedOn w:val="Normal"/>
     <w:next w:val="Normal"/>
+    <w:uiPriority w:val="9"/>
+    <w:semiHidden/>
+    <w:unhideWhenUsed/>
+    <w:qFormat/>
     <w:pPr>
-      <w:keepNext w:val="1"/>
-      <w:keepLines w:val="1"/>
-      <w:pageBreakBefore w:val="0"/>
-      <w:spacing w:after="80" w:before="240" w:lineRule="auto"/>
+      <w:keepNext/>
+      <w:keepLines/>
+      <w:spacing w:before="240" w:after="80"/>
+      <w:outlineLvl w:val="5"/>
     </w:pPr>
     <w:rPr>
-      <w:i w:val="1"/>
+      <w:i/>
       <w:color w:val="666666"/>
-      <w:sz w:val="22"/>
-      <w:szCs w:val="22"/>
     </w:rPr>
+  </w:style>
+  <w:style w:type="character" w:default="1" w:styleId="DefaultParagraphFont">
+    <w:name w:val="Default Paragraph Font"/>
+    <w:uiPriority w:val="1"/>
+    <w:semiHidden/>
+    <w:unhideWhenUsed/>
+  </w:style>
+  <w:style w:type="table" w:default="1" w:styleId="TableNormal">
+    <w:name w:val="Normal Table"/>
+    <w:uiPriority w:val="99"/>
+    <w:semiHidden/>
+    <w:unhideWhenUsed/>
+    <w:tblPr>
+      <w:tblInd w:w="0" w:type="dxa"/>
+      <w:tblCellMar>
+        <w:top w:w="0" w:type="dxa"/>
+        <w:left w:w="108" w:type="dxa"/>
+        <w:bottom w:w="0" w:type="dxa"/>
+        <w:right w:w="108" w:type="dxa"/>
+      </w:tblCellMar>
+    </w:tblPr>
+  </w:style>
+  <w:style w:type="numbering" w:default="1" w:styleId="NoList">
+    <w:name w:val="No List"/>
+    <w:uiPriority w:val="99"/>
+    <w:semiHidden/>
+    <w:unhideWhenUsed/>
   </w:style>
   <w:style w:type="paragraph" w:styleId="Title">
     <w:name w:val="Title"/>
     <w:basedOn w:val="Normal"/>
     <w:next w:val="Normal"/>
+    <w:uiPriority w:val="10"/>
+    <w:qFormat/>
     <w:pPr>
-      <w:keepNext w:val="1"/>
-      <w:keepLines w:val="1"/>
-      <w:pageBreakBefore w:val="0"/>
-      <w:spacing w:after="60" w:before="0" w:lineRule="auto"/>
+      <w:keepNext/>
+      <w:keepLines/>
+      <w:spacing w:after="60"/>
     </w:pPr>
     <w:rPr>
       <w:sz w:val="52"/>
@@ -548,43 +925,42 @@
     <w:name w:val="Subtitle"/>
     <w:basedOn w:val="Normal"/>
     <w:next w:val="Normal"/>
+    <w:uiPriority w:val="11"/>
+    <w:qFormat/>
     <w:pPr>
-      <w:keepNext w:val="1"/>
-      <w:keepLines w:val="1"/>
-      <w:pageBreakBefore w:val="0"/>
-      <w:spacing w:after="320" w:before="0" w:lineRule="auto"/>
+      <w:keepNext/>
+      <w:keepLines/>
+      <w:spacing w:after="320"/>
     </w:pPr>
     <w:rPr>
-      <w:rFonts w:ascii="Arial" w:cs="Arial" w:eastAsia="Arial" w:hAnsi="Arial"/>
-      <w:i w:val="0"/>
       <w:color w:val="666666"/>
       <w:sz w:val="30"/>
       <w:szCs w:val="30"/>
     </w:rPr>
   </w:style>
-  <w:style w:type="table" w:styleId="Table1">
+  <w:style w:type="table" w:customStyle="1" w:styleId="a">
     <w:basedOn w:val="TableNormal"/>
     <w:tblPr>
       <w:tblStyleRowBandSize w:val="1"/>
       <w:tblStyleColBandSize w:val="1"/>
       <w:tblCellMar>
-        <w:top w:w="100.0" w:type="dxa"/>
-        <w:left w:w="100.0" w:type="dxa"/>
-        <w:bottom w:w="100.0" w:type="dxa"/>
-        <w:right w:w="100.0" w:type="dxa"/>
+        <w:top w:w="100" w:type="dxa"/>
+        <w:left w:w="100" w:type="dxa"/>
+        <w:bottom w:w="100" w:type="dxa"/>
+        <w:right w:w="100" w:type="dxa"/>
       </w:tblCellMar>
     </w:tblPr>
   </w:style>
-  <w:style w:type="table" w:styleId="Table2">
+  <w:style w:type="table" w:customStyle="1" w:styleId="a0">
     <w:basedOn w:val="TableNormal"/>
     <w:tblPr>
       <w:tblStyleRowBandSize w:val="1"/>
       <w:tblStyleColBandSize w:val="1"/>
       <w:tblCellMar>
-        <w:top w:w="100.0" w:type="dxa"/>
-        <w:left w:w="100.0" w:type="dxa"/>
-        <w:bottom w:w="100.0" w:type="dxa"/>
-        <w:right w:w="100.0" w:type="dxa"/>
+        <w:top w:w="100" w:type="dxa"/>
+        <w:left w:w="100" w:type="dxa"/>
+        <w:bottom w:w="100" w:type="dxa"/>
+        <w:right w:w="100" w:type="dxa"/>
       </w:tblCellMar>
     </w:tblPr>
   </w:style>

</xml_diff>